<commit_message>
version generacion de actas 2
</commit_message>
<xml_diff>
--- a/public/templates/acta.docx
+++ b/public/templates/acta.docx
@@ -29,6 +29,7 @@
           <w:sz w:val="24"/>
           <w:szCs w:val="24"/>
           <w:u w:val="single"/>
+          <w:lang w:val="en-US"/>
         </w:rPr>
       </w:pPr>
       <w:r>
@@ -38,30 +39,9 @@
           <w:sz w:val="24"/>
           <w:szCs w:val="24"/>
           <w:u w:val="single"/>
+          <w:lang w:val="en-US"/>
         </w:rPr>
-        <w:t>[</w:t>
-      </w:r>
-      <w:proofErr w:type="gramStart"/>
-      <w:r>
-        <w:rPr>
-          <w:rFonts w:ascii="Arial" w:hAnsi="Arial" w:cs="Arial"/>
-          <w:b/>
-          <w:sz w:val="24"/>
-          <w:szCs w:val="24"/>
-          <w:u w:val="single"/>
-        </w:rPr>
-        <w:t>pro.tipo</w:t>
-      </w:r>
-      <w:proofErr w:type="gramEnd"/>
-      <w:r>
-        <w:rPr>
-          <w:rFonts w:ascii="Arial" w:hAnsi="Arial" w:cs="Arial"/>
-          <w:b/>
-          <w:sz w:val="24"/>
-          <w:szCs w:val="24"/>
-          <w:u w:val="single"/>
-        </w:rPr>
-        <w:t>]</w:t>
+        <w:t>[pro.tipo]</w:t>
       </w:r>
     </w:p>
     <w:p>
@@ -73,691 +53,7 @@
           <w:rFonts w:ascii="Arial" w:hAnsi="Arial" w:cs="Arial"/>
           <w:sz w:val="24"/>
           <w:szCs w:val="24"/>
-        </w:rPr>
-      </w:pPr>
-      <w:r>
-        <w:rPr>
-          <w:rFonts w:ascii="Arial" w:hAnsi="Arial" w:cs="Arial"/>
-          <w:sz w:val="24"/>
-          <w:szCs w:val="24"/>
-        </w:rPr>
-        <w:t xml:space="preserve">Guayaquil, </w:t>
-      </w:r>
-      <w:r>
-        <w:rPr>
-          <w:rFonts w:ascii="Arial" w:hAnsi="Arial" w:cs="Arial"/>
-          <w:sz w:val="24"/>
-          <w:szCs w:val="24"/>
-        </w:rPr>
-        <w:fldChar w:fldCharType="begin"/>
-      </w:r>
-      <w:r>
-        <w:rPr>
-          <w:rFonts w:ascii="Arial" w:hAnsi="Arial" w:cs="Arial"/>
-          <w:sz w:val="24"/>
-          <w:szCs w:val="24"/>
-        </w:rPr>
-        <w:instrText xml:space="preserve"> TIME \@ "dd/MM/yyyy" </w:instrText>
-      </w:r>
-      <w:r>
-        <w:rPr>
-          <w:rFonts w:ascii="Arial" w:hAnsi="Arial" w:cs="Arial"/>
-          <w:sz w:val="24"/>
-          <w:szCs w:val="24"/>
-        </w:rPr>
-        <w:fldChar w:fldCharType="separate"/>
-      </w:r>
-      <w:r>
-        <w:rPr>
-          <w:rFonts w:ascii="Arial" w:hAnsi="Arial" w:cs="Arial"/>
-          <w:noProof/>
-          <w:sz w:val="24"/>
-          <w:szCs w:val="24"/>
-        </w:rPr>
-        <w:t>25/11/2024</w:t>
-      </w:r>
-      <w:r>
-        <w:rPr>
-          <w:rFonts w:ascii="Arial" w:hAnsi="Arial" w:cs="Arial"/>
-          <w:sz w:val="24"/>
-          <w:szCs w:val="24"/>
-        </w:rPr>
-        <w:fldChar w:fldCharType="end"/>
-      </w:r>
-      <w:bookmarkStart w:id="0" w:name="_GoBack"/>
-      <w:bookmarkEnd w:id="0"/>
-    </w:p>
-    <w:p>
-      <w:pPr>
-        <w:tabs>
-          <w:tab w:val="left" w:pos="1440"/>
-        </w:tabs>
-        <w:rPr>
-          <w:rFonts w:ascii="Arial" w:hAnsi="Arial" w:cs="Arial"/>
-          <w:sz w:val="24"/>
-          <w:szCs w:val="24"/>
-        </w:rPr>
-      </w:pPr>
-    </w:p>
-    <w:p>
-      <w:pPr>
-        <w:tabs>
-          <w:tab w:val="left" w:pos="1440"/>
-        </w:tabs>
-        <w:rPr>
-          <w:rFonts w:ascii="Arial" w:hAnsi="Arial" w:cs="Arial"/>
-          <w:sz w:val="24"/>
-          <w:szCs w:val="24"/>
-        </w:rPr>
-      </w:pPr>
-      <w:r>
-        <w:rPr>
-          <w:rFonts w:ascii="Arial" w:hAnsi="Arial" w:cs="Arial"/>
-          <w:sz w:val="24"/>
-          <w:szCs w:val="24"/>
-        </w:rPr>
-        <w:t>Señores,</w:t>
-      </w:r>
-    </w:p>
-    <w:p>
-      <w:pPr>
-        <w:tabs>
-          <w:tab w:val="left" w:pos="1440"/>
-        </w:tabs>
-        <w:jc w:val="both"/>
-        <w:rPr>
-          <w:rFonts w:ascii="Arial" w:hAnsi="Arial" w:cs="Arial"/>
-          <w:sz w:val="24"/>
-          <w:szCs w:val="24"/>
-        </w:rPr>
-      </w:pPr>
-      <w:r>
-        <w:rPr>
-          <w:rFonts w:ascii="Arial" w:hAnsi="Arial" w:cs="Arial"/>
-          <w:sz w:val="24"/>
-          <w:szCs w:val="24"/>
-        </w:rPr>
-        <w:t xml:space="preserve">Por medio de la presente le hacemos constancia de la entrega de </w:t>
-      </w:r>
-      <w:r>
-        <w:rPr>
-          <w:rFonts w:ascii="Arial" w:hAnsi="Arial" w:cs="Arial"/>
-          <w:sz w:val="24"/>
-          <w:szCs w:val="24"/>
-        </w:rPr>
-        <w:t>equipo</w:t>
-      </w:r>
-      <w:r>
-        <w:rPr>
-          <w:rFonts w:ascii="Arial" w:hAnsi="Arial" w:cs="Arial"/>
-          <w:sz w:val="24"/>
-          <w:szCs w:val="24"/>
-        </w:rPr>
-        <w:t>s</w:t>
-      </w:r>
-      <w:r>
-        <w:rPr>
-          <w:rFonts w:ascii="Arial" w:hAnsi="Arial" w:cs="Arial"/>
-          <w:sz w:val="24"/>
-          <w:szCs w:val="24"/>
-        </w:rPr>
-        <w:t xml:space="preserve"> </w:t>
-      </w:r>
-      <w:r>
-        <w:rPr>
-          <w:rFonts w:ascii="Arial" w:hAnsi="Arial" w:cs="Arial"/>
-          <w:sz w:val="24"/>
-          <w:szCs w:val="24"/>
-        </w:rPr>
-        <w:t>con las siguientes características.</w:t>
-      </w:r>
-      <w:r>
-        <w:rPr>
-          <w:rFonts w:ascii="Arial" w:hAnsi="Arial" w:cs="Arial"/>
-          <w:sz w:val="24"/>
-          <w:szCs w:val="24"/>
-        </w:rPr>
-        <w:t xml:space="preserve"> </w:t>
-      </w:r>
-    </w:p>
-    <w:tbl>
-      <w:tblPr>
-        <w:tblStyle w:val="Tablaconcuadrcula"/>
-        <w:tblW w:w="10690" w:type="dxa"/>
-        <w:tblInd w:w="-1097" w:type="dxa"/>
-        <w:tblLayout w:type="fixed"/>
-        <w:tblLook w:val="04A0" w:firstRow="1" w:lastRow="0" w:firstColumn="1" w:lastColumn="0" w:noHBand="0" w:noVBand="1"/>
-      </w:tblPr>
-      <w:tblGrid>
-        <w:gridCol w:w="1522"/>
-        <w:gridCol w:w="1978"/>
-        <w:gridCol w:w="2111"/>
-        <w:gridCol w:w="2669"/>
-        <w:gridCol w:w="2410"/>
-      </w:tblGrid>
-      <w:tr>
-        <w:trPr>
-          <w:trHeight w:val="360"/>
-        </w:trPr>
-        <w:tc>
-          <w:tcPr>
-            <w:tcW w:w="1522" w:type="dxa"/>
-          </w:tcPr>
-          <w:p>
-            <w:pPr>
-              <w:jc w:val="center"/>
-            </w:pPr>
-            <w:r>
-              <w:t>Descripción</w:t>
-            </w:r>
-          </w:p>
-        </w:tc>
-        <w:tc>
-          <w:tcPr>
-            <w:tcW w:w="1978" w:type="dxa"/>
-          </w:tcPr>
-          <w:p>
-            <w:pPr>
-              <w:jc w:val="center"/>
-            </w:pPr>
-            <w:r>
-              <w:t>Marca</w:t>
-            </w:r>
-          </w:p>
-        </w:tc>
-        <w:tc>
-          <w:tcPr>
-            <w:tcW w:w="2111" w:type="dxa"/>
-          </w:tcPr>
-          <w:p>
-            <w:pPr>
-              <w:jc w:val="center"/>
-            </w:pPr>
-            <w:r>
-              <w:t>Modelo</w:t>
-            </w:r>
-          </w:p>
-        </w:tc>
-        <w:tc>
-          <w:tcPr>
-            <w:tcW w:w="2669" w:type="dxa"/>
-          </w:tcPr>
-          <w:p>
-            <w:pPr>
-              <w:jc w:val="center"/>
-            </w:pPr>
-            <w:r>
-              <w:t>Serial</w:t>
-            </w:r>
-          </w:p>
-        </w:tc>
-        <w:tc>
-          <w:tcPr>
-            <w:tcW w:w="2410" w:type="dxa"/>
-          </w:tcPr>
-          <w:p>
-            <w:pPr>
-              <w:jc w:val="center"/>
-            </w:pPr>
-            <w:r>
-              <w:t>Notas</w:t>
-            </w:r>
-          </w:p>
-        </w:tc>
-      </w:tr>
-      <w:tr>
-        <w:trPr>
-          <w:trHeight w:val="221"/>
-        </w:trPr>
-        <w:tc>
-          <w:tcPr>
-            <w:tcW w:w="1522" w:type="dxa"/>
-          </w:tcPr>
-          <w:p>
-            <w:pPr>
-              <w:rPr>
-                <w:sz w:val="24"/>
-              </w:rPr>
-            </w:pPr>
-            <w:r>
-              <w:rPr>
-                <w:sz w:val="24"/>
-              </w:rPr>
-              <w:t>PC</w:t>
-            </w:r>
-          </w:p>
-        </w:tc>
-        <w:tc>
-          <w:tcPr>
-            <w:tcW w:w="1978" w:type="dxa"/>
-          </w:tcPr>
-          <w:p>
-            <w:pPr>
-              <w:rPr>
-                <w:sz w:val="24"/>
-              </w:rPr>
-            </w:pPr>
-            <w:r>
-              <w:rPr>
-                <w:sz w:val="24"/>
-              </w:rPr>
-              <w:t>DELL</w:t>
-            </w:r>
-          </w:p>
-        </w:tc>
-        <w:tc>
-          <w:tcPr>
-            <w:tcW w:w="2111" w:type="dxa"/>
-          </w:tcPr>
-          <w:p>
-            <w:pPr>
-              <w:rPr>
-                <w:sz w:val="24"/>
-              </w:rPr>
-            </w:pPr>
-            <w:r>
-              <w:rPr>
-                <w:sz w:val="24"/>
-              </w:rPr>
-              <w:t>OPTIPLEX 780 MINI</w:t>
-            </w:r>
-          </w:p>
-        </w:tc>
-        <w:tc>
-          <w:tcPr>
-            <w:tcW w:w="2669" w:type="dxa"/>
-          </w:tcPr>
-          <w:p>
-            <w:pPr>
-              <w:rPr>
-                <w:sz w:val="24"/>
-              </w:rPr>
-            </w:pPr>
-            <w:r>
-              <w:rPr>
-                <w:sz w:val="24"/>
-              </w:rPr>
-              <w:t>93TQRL1</w:t>
-            </w:r>
-          </w:p>
-        </w:tc>
-        <w:tc>
-          <w:tcPr>
-            <w:tcW w:w="2410" w:type="dxa"/>
-          </w:tcPr>
-          <w:p>
-            <w:pPr>
-              <w:rPr>
-                <w:sz w:val="24"/>
-              </w:rPr>
-            </w:pPr>
-            <w:r>
-              <w:rPr>
-                <w:sz w:val="24"/>
-              </w:rPr>
-              <w:t>OPERATIVO</w:t>
-            </w:r>
-          </w:p>
-        </w:tc>
-      </w:tr>
-      <w:tr>
-        <w:trPr>
-          <w:trHeight w:val="209"/>
-        </w:trPr>
-        <w:tc>
-          <w:tcPr>
-            <w:tcW w:w="1522" w:type="dxa"/>
-          </w:tcPr>
-          <w:p>
-            <w:pPr>
-              <w:rPr>
-                <w:sz w:val="24"/>
-              </w:rPr>
-            </w:pPr>
-            <w:r>
-              <w:rPr>
-                <w:sz w:val="24"/>
-              </w:rPr>
-              <w:t>MONITOR</w:t>
-            </w:r>
-          </w:p>
-        </w:tc>
-        <w:tc>
-          <w:tcPr>
-            <w:tcW w:w="1978" w:type="dxa"/>
-          </w:tcPr>
-          <w:p>
-            <w:pPr>
-              <w:rPr>
-                <w:sz w:val="24"/>
-              </w:rPr>
-            </w:pPr>
-            <w:r>
-              <w:rPr>
-                <w:sz w:val="24"/>
-              </w:rPr>
-              <w:t>DELL</w:t>
-            </w:r>
-          </w:p>
-        </w:tc>
-        <w:tc>
-          <w:tcPr>
-            <w:tcW w:w="2111" w:type="dxa"/>
-          </w:tcPr>
-          <w:p>
-            <w:pPr>
-              <w:rPr>
-                <w:sz w:val="24"/>
-              </w:rPr>
-            </w:pPr>
-            <w:r>
-              <w:rPr>
-                <w:sz w:val="24"/>
-              </w:rPr>
-              <w:t>1708FPT</w:t>
-            </w:r>
-          </w:p>
-        </w:tc>
-        <w:tc>
-          <w:tcPr>
-            <w:tcW w:w="2669" w:type="dxa"/>
-          </w:tcPr>
-          <w:p>
-            <w:pPr>
-              <w:rPr>
-                <w:sz w:val="24"/>
-              </w:rPr>
-            </w:pPr>
-            <w:r>
-              <w:rPr>
-                <w:sz w:val="24"/>
-              </w:rPr>
-              <w:t>7444597E4015</w:t>
-            </w:r>
-          </w:p>
-        </w:tc>
-        <w:tc>
-          <w:tcPr>
-            <w:tcW w:w="2410" w:type="dxa"/>
-          </w:tcPr>
-          <w:p>
-            <w:pPr>
-              <w:rPr>
-                <w:sz w:val="24"/>
-              </w:rPr>
-            </w:pPr>
-            <w:r>
-              <w:rPr>
-                <w:sz w:val="24"/>
-              </w:rPr>
-              <w:t>OPERATIVO</w:t>
-            </w:r>
-          </w:p>
-        </w:tc>
-      </w:tr>
-      <w:tr>
-        <w:trPr>
-          <w:trHeight w:val="209"/>
-        </w:trPr>
-        <w:tc>
-          <w:tcPr>
-            <w:tcW w:w="1522" w:type="dxa"/>
-          </w:tcPr>
-          <w:p>
-            <w:pPr>
-              <w:rPr>
-                <w:sz w:val="24"/>
-              </w:rPr>
-            </w:pPr>
-            <w:r>
-              <w:rPr>
-                <w:sz w:val="24"/>
-              </w:rPr>
-              <w:t>TECLADO</w:t>
-            </w:r>
-          </w:p>
-        </w:tc>
-        <w:tc>
-          <w:tcPr>
-            <w:tcW w:w="1978" w:type="dxa"/>
-          </w:tcPr>
-          <w:p>
-            <w:pPr>
-              <w:rPr>
-                <w:sz w:val="24"/>
-              </w:rPr>
-            </w:pPr>
-            <w:r>
-              <w:rPr>
-                <w:sz w:val="24"/>
-              </w:rPr>
-              <w:t>KINGSONG</w:t>
-            </w:r>
-          </w:p>
-        </w:tc>
-        <w:tc>
-          <w:tcPr>
-            <w:tcW w:w="2111" w:type="dxa"/>
-          </w:tcPr>
-          <w:p>
-            <w:pPr>
-              <w:rPr>
-                <w:sz w:val="24"/>
-              </w:rPr>
-            </w:pPr>
-            <w:r>
-              <w:rPr>
-                <w:sz w:val="24"/>
-              </w:rPr>
-              <w:t>KS868</w:t>
-            </w:r>
-          </w:p>
-        </w:tc>
-        <w:tc>
-          <w:tcPr>
-            <w:tcW w:w="2669" w:type="dxa"/>
-          </w:tcPr>
-          <w:p>
-            <w:pPr>
-              <w:rPr>
-                <w:sz w:val="24"/>
-              </w:rPr>
-            </w:pPr>
-            <w:r>
-              <w:rPr>
-                <w:sz w:val="24"/>
-              </w:rPr>
-              <w:t>S/S</w:t>
-            </w:r>
-          </w:p>
-        </w:tc>
-        <w:tc>
-          <w:tcPr>
-            <w:tcW w:w="2410" w:type="dxa"/>
-          </w:tcPr>
-          <w:p>
-            <w:pPr>
-              <w:rPr>
-                <w:sz w:val="24"/>
-              </w:rPr>
-            </w:pPr>
-            <w:r>
-              <w:rPr>
-                <w:sz w:val="24"/>
-              </w:rPr>
-              <w:t>OPERATIVO</w:t>
-            </w:r>
-          </w:p>
-        </w:tc>
-      </w:tr>
-      <w:tr>
-        <w:trPr>
-          <w:trHeight w:val="209"/>
-        </w:trPr>
-        <w:tc>
-          <w:tcPr>
-            <w:tcW w:w="1522" w:type="dxa"/>
-          </w:tcPr>
-          <w:p>
-            <w:pPr>
-              <w:rPr>
-                <w:sz w:val="24"/>
-              </w:rPr>
-            </w:pPr>
-            <w:r>
-              <w:rPr>
-                <w:sz w:val="24"/>
-              </w:rPr>
-              <w:t>MOUSE</w:t>
-            </w:r>
-          </w:p>
-        </w:tc>
-        <w:tc>
-          <w:tcPr>
-            <w:tcW w:w="1978" w:type="dxa"/>
-          </w:tcPr>
-          <w:p>
-            <w:pPr>
-              <w:rPr>
-                <w:sz w:val="24"/>
-              </w:rPr>
-            </w:pPr>
-            <w:r>
-              <w:rPr>
-                <w:sz w:val="24"/>
-              </w:rPr>
-              <w:t>KINGSONG</w:t>
-            </w:r>
-          </w:p>
-        </w:tc>
-        <w:tc>
-          <w:tcPr>
-            <w:tcW w:w="2111" w:type="dxa"/>
-          </w:tcPr>
-          <w:p>
-            <w:pPr>
-              <w:rPr>
-                <w:sz w:val="24"/>
-              </w:rPr>
-            </w:pPr>
-            <w:r>
-              <w:rPr>
-                <w:sz w:val="24"/>
-              </w:rPr>
-              <w:t>K5747</w:t>
-            </w:r>
-          </w:p>
-        </w:tc>
-        <w:tc>
-          <w:tcPr>
-            <w:tcW w:w="2669" w:type="dxa"/>
-          </w:tcPr>
-          <w:p>
-            <w:pPr>
-              <w:rPr>
-                <w:sz w:val="24"/>
-              </w:rPr>
-            </w:pPr>
-            <w:r>
-              <w:rPr>
-                <w:sz w:val="24"/>
-              </w:rPr>
-              <w:t>S/S</w:t>
-            </w:r>
-          </w:p>
-        </w:tc>
-        <w:tc>
-          <w:tcPr>
-            <w:tcW w:w="2410" w:type="dxa"/>
-          </w:tcPr>
-          <w:p>
-            <w:pPr>
-              <w:rPr>
-                <w:sz w:val="24"/>
-              </w:rPr>
-            </w:pPr>
-            <w:r>
-              <w:rPr>
-                <w:sz w:val="24"/>
-              </w:rPr>
-              <w:t>OPERATIVO</w:t>
-            </w:r>
-          </w:p>
-        </w:tc>
-      </w:tr>
-      <w:tr>
-        <w:trPr>
-          <w:trHeight w:val="209"/>
-        </w:trPr>
-        <w:tc>
-          <w:tcPr>
-            <w:tcW w:w="1522" w:type="dxa"/>
-          </w:tcPr>
-          <w:p>
-            <w:pPr>
-              <w:rPr>
-                <w:sz w:val="24"/>
-              </w:rPr>
-            </w:pPr>
-          </w:p>
-        </w:tc>
-        <w:tc>
-          <w:tcPr>
-            <w:tcW w:w="1978" w:type="dxa"/>
-          </w:tcPr>
-          <w:p>
-            <w:pPr>
-              <w:rPr>
-                <w:sz w:val="24"/>
-              </w:rPr>
-            </w:pPr>
-          </w:p>
-        </w:tc>
-        <w:tc>
-          <w:tcPr>
-            <w:tcW w:w="2111" w:type="dxa"/>
-          </w:tcPr>
-          <w:p>
-            <w:pPr>
-              <w:rPr>
-                <w:sz w:val="24"/>
-              </w:rPr>
-            </w:pPr>
-          </w:p>
-        </w:tc>
-        <w:tc>
-          <w:tcPr>
-            <w:tcW w:w="2669" w:type="dxa"/>
-          </w:tcPr>
-          <w:p>
-            <w:pPr>
-              <w:rPr>
-                <w:sz w:val="24"/>
-              </w:rPr>
-            </w:pPr>
-          </w:p>
-        </w:tc>
-        <w:tc>
-          <w:tcPr>
-            <w:tcW w:w="2410" w:type="dxa"/>
-          </w:tcPr>
-          <w:p>
-            <w:pPr>
-              <w:rPr>
-                <w:sz w:val="24"/>
-              </w:rPr>
-            </w:pPr>
-          </w:p>
-        </w:tc>
-      </w:tr>
-    </w:tbl>
-    <w:p>
-      <w:pPr>
-        <w:jc w:val="both"/>
-        <w:rPr>
-          <w:rFonts w:ascii="Arial" w:hAnsi="Arial" w:cs="Arial"/>
-          <w:sz w:val="24"/>
-          <w:szCs w:val="24"/>
+          <w:lang w:val="en-US"/>
         </w:rPr>
       </w:pPr>
     </w:p>
@@ -775,17 +71,31 @@
           <w:rFonts w:ascii="Arial" w:hAnsi="Arial" w:cs="Arial"/>
           <w:sz w:val="24"/>
           <w:szCs w:val="24"/>
+          <w:lang w:val="en-US"/>
         </w:rPr>
-        <w:t>Observaciones:</w:t>
+        <w:t xml:space="preserve">HAGGERSTON S.A.  </w:t>
+      </w:r>
+      <w:r>
+        <w:rPr>
+          <w:rFonts w:ascii="Arial" w:hAnsi="Arial" w:cs="Arial"/>
+          <w:sz w:val="24"/>
+          <w:szCs w:val="24"/>
+        </w:rPr>
+        <w:t xml:space="preserve">deja en constancia de hacer entrega de Credencial, la misma que será de uso exclusivo en sus funciones específicas como </w:t>
+      </w:r>
+      <w:r>
+        <w:rPr>
+          <w:rFonts w:ascii="Arial" w:hAnsi="Arial" w:cs="Arial"/>
+          <w:b/>
+          <w:sz w:val="24"/>
+          <w:szCs w:val="24"/>
+        </w:rPr>
+        <w:t>OPERACIONES</w:t>
       </w:r>
     </w:p>
     <w:p>
       <w:pPr>
-        <w:pStyle w:val="Prrafodelista"/>
-        <w:numPr>
-          <w:ilvl w:val="0"/>
-          <w:numId w:val="2"/>
-        </w:numPr>
+        <w:spacing w:after="0" w:line="240" w:lineRule="auto"/>
         <w:jc w:val="both"/>
         <w:rPr>
           <w:rFonts w:ascii="Arial" w:hAnsi="Arial" w:cs="Arial"/>
@@ -799,72 +109,12 @@
           <w:sz w:val="24"/>
           <w:szCs w:val="24"/>
         </w:rPr>
-        <w:t>Los</w:t>
-      </w:r>
-      <w:r>
-        <w:rPr>
-          <w:rFonts w:ascii="Arial" w:hAnsi="Arial" w:cs="Arial"/>
-          <w:sz w:val="24"/>
-          <w:szCs w:val="24"/>
-        </w:rPr>
-        <w:t xml:space="preserve"> equipo</w:t>
-      </w:r>
-      <w:r>
-        <w:rPr>
-          <w:rFonts w:ascii="Arial" w:hAnsi="Arial" w:cs="Arial"/>
-          <w:sz w:val="24"/>
-          <w:szCs w:val="24"/>
-        </w:rPr>
-        <w:t>s</w:t>
-      </w:r>
-      <w:r>
-        <w:rPr>
-          <w:rFonts w:ascii="Arial" w:hAnsi="Arial" w:cs="Arial"/>
-          <w:sz w:val="24"/>
-          <w:szCs w:val="24"/>
-        </w:rPr>
-        <w:t xml:space="preserve"> será</w:t>
-      </w:r>
-      <w:r>
-        <w:rPr>
-          <w:rFonts w:ascii="Arial" w:hAnsi="Arial" w:cs="Arial"/>
-          <w:sz w:val="24"/>
-          <w:szCs w:val="24"/>
-        </w:rPr>
-        <w:t>n</w:t>
-      </w:r>
-      <w:r>
-        <w:rPr>
-          <w:rFonts w:ascii="Arial" w:hAnsi="Arial" w:cs="Arial"/>
-          <w:sz w:val="24"/>
-          <w:szCs w:val="24"/>
-        </w:rPr>
-        <w:t xml:space="preserve"> de uso </w:t>
-      </w:r>
-      <w:r>
-        <w:rPr>
-          <w:rFonts w:ascii="Arial" w:hAnsi="Arial" w:cs="Arial"/>
-          <w:sz w:val="24"/>
-          <w:szCs w:val="24"/>
-        </w:rPr>
-        <w:t>exclusivo para oficios laborales</w:t>
-      </w:r>
-      <w:r>
-        <w:rPr>
-          <w:rFonts w:ascii="Arial" w:hAnsi="Arial" w:cs="Arial"/>
-          <w:sz w:val="24"/>
-          <w:szCs w:val="24"/>
-        </w:rPr>
-        <w:t>, caso contrario favor notificar la devolución del mismo.</w:t>
+        <w:t>Cabe recalcar que la mencionada credencial tiene un valor de $15.00 (QUINCE</w:t>
       </w:r>
     </w:p>
     <w:p>
       <w:pPr>
-        <w:pStyle w:val="Prrafodelista"/>
-        <w:numPr>
-          <w:ilvl w:val="0"/>
-          <w:numId w:val="1"/>
-        </w:numPr>
+        <w:spacing w:after="0" w:line="240" w:lineRule="auto"/>
         <w:jc w:val="both"/>
         <w:rPr>
           <w:rFonts w:ascii="Arial" w:hAnsi="Arial" w:cs="Arial"/>
@@ -878,30 +128,7 @@
           <w:sz w:val="24"/>
           <w:szCs w:val="24"/>
         </w:rPr>
-        <w:t>Los equipos se entregan operativos</w:t>
-      </w:r>
-    </w:p>
-    <w:p>
-      <w:pPr>
-        <w:pStyle w:val="Prrafodelista"/>
-        <w:numPr>
-          <w:ilvl w:val="0"/>
-          <w:numId w:val="1"/>
-        </w:numPr>
-        <w:jc w:val="both"/>
-        <w:rPr>
-          <w:rFonts w:ascii="Arial" w:hAnsi="Arial" w:cs="Arial"/>
-          <w:sz w:val="24"/>
-          <w:szCs w:val="24"/>
-        </w:rPr>
-      </w:pPr>
-      <w:r>
-        <w:rPr>
-          <w:rFonts w:ascii="Arial" w:hAnsi="Arial" w:cs="Arial"/>
-          <w:sz w:val="24"/>
-          <w:szCs w:val="24"/>
-        </w:rPr>
-        <w:t>En caso de pérdida, daño parcial o total</w:t>
+        <w:t>00/100 DOLARES AMERICANOS), en caso de PERDIDA de la misma el colaborador debe realizar la denuncia al departamento de Recursos Humanos, el valor por reposición será descontado de su sueldo, en caso de TERMINO DE CONTRATO del colaborador dicha credencial y sus componentes deben ser devueltos, caso contrario no se podrá proceder al pago de los haberes respectivos</w:t>
       </w:r>
       <w:r>
         <w:rPr>
@@ -909,19 +136,13 @@
           <w:sz w:val="24"/>
           <w:szCs w:val="24"/>
         </w:rPr>
-        <w:t xml:space="preserve"> por mal uso</w:t>
-      </w:r>
-      <w:r>
-        <w:rPr>
-          <w:rFonts w:ascii="Arial" w:hAnsi="Arial" w:cs="Arial"/>
-          <w:sz w:val="24"/>
-          <w:szCs w:val="24"/>
-        </w:rPr>
-        <w:t xml:space="preserve"> de los equipos se debe cancelar la totalidad del costo de los mismo</w:t>
+        <w:t>.</w:t>
       </w:r>
     </w:p>
     <w:p>
       <w:pPr>
+        <w:spacing w:after="0" w:line="240" w:lineRule="auto"/>
+        <w:jc w:val="both"/>
         <w:rPr>
           <w:rFonts w:ascii="Arial" w:hAnsi="Arial" w:cs="Arial"/>
           <w:sz w:val="24"/>
@@ -949,7 +170,7 @@
     <w:tbl>
       <w:tblPr>
         <w:tblStyle w:val="Tablaconcuadrcula"/>
-        <w:tblW w:w="0" w:type="auto"/>
+        <w:tblW w:w="9782" w:type="dxa"/>
         <w:tblBorders>
           <w:top w:val="none" w:sz="0" w:space="0" w:color="auto"/>
           <w:left w:val="none" w:sz="0" w:space="0" w:color="auto"/>
@@ -961,14 +182,40 @@
         <w:tblLook w:val="04A0" w:firstRow="1" w:lastRow="0" w:firstColumn="1" w:lastColumn="0" w:noHBand="0" w:noVBand="1"/>
       </w:tblPr>
       <w:tblGrid>
-        <w:gridCol w:w="4252"/>
-        <w:gridCol w:w="4253"/>
+        <w:gridCol w:w="7011"/>
+        <w:gridCol w:w="7011"/>
       </w:tblGrid>
       <w:tr>
         <w:tc>
           <w:tcPr>
-            <w:tcW w:w="4252" w:type="dxa"/>
+            <w:tcW w:w="5529" w:type="dxa"/>
           </w:tcPr>
+          <w:p>
+            <w:pPr>
+              <w:tabs>
+                <w:tab w:val="left" w:pos="1440"/>
+              </w:tabs>
+              <w:jc w:val="both"/>
+              <w:rPr>
+                <w:rFonts w:ascii="Arial" w:hAnsi="Arial" w:cs="Arial"/>
+                <w:sz w:val="24"/>
+                <w:szCs w:val="24"/>
+              </w:rPr>
+            </w:pPr>
+          </w:p>
+          <w:p>
+            <w:pPr>
+              <w:tabs>
+                <w:tab w:val="left" w:pos="1440"/>
+              </w:tabs>
+              <w:jc w:val="both"/>
+              <w:rPr>
+                <w:rFonts w:ascii="Arial" w:hAnsi="Arial" w:cs="Arial"/>
+                <w:sz w:val="24"/>
+                <w:szCs w:val="24"/>
+              </w:rPr>
+            </w:pPr>
+          </w:p>
           <w:p>
             <w:pPr>
               <w:tabs>
@@ -1053,6 +300,7 @@
               <w:t>[</w:t>
             </w:r>
             <w:proofErr w:type="spellStart"/>
+            <w:proofErr w:type="gramStart"/>
             <w:r>
               <w:rPr>
                 <w:rFonts w:ascii="Arial" w:hAnsi="Arial" w:cs="Arial"/>
@@ -1067,9 +315,18 @@
                 <w:sz w:val="24"/>
                 <w:szCs w:val="24"/>
               </w:rPr>
-              <w:t>.id</w:t>
+              <w:t>.</w:t>
+            </w:r>
+            <w:r>
+              <w:rPr>
+                <w:rFonts w:ascii="Arial" w:hAnsi="Arial" w:cs="Arial"/>
+                <w:sz w:val="24"/>
+                <w:szCs w:val="24"/>
+              </w:rPr>
+              <w:t>colaborador</w:t>
             </w:r>
             <w:proofErr w:type="spellEnd"/>
+            <w:proofErr w:type="gramEnd"/>
             <w:r>
               <w:rPr>
                 <w:rFonts w:ascii="Arial" w:hAnsi="Arial" w:cs="Arial"/>
@@ -1086,56 +343,11 @@
               </w:tabs>
               <w:jc w:val="both"/>
               <w:rPr>
-                <w:rFonts w:ascii="Century" w:hAnsi="Century"/>
-                <w:color w:val="000000"/>
+                <w:rFonts w:ascii="Arial" w:hAnsi="Arial" w:cs="Arial"/>
+                <w:sz w:val="24"/>
+                <w:szCs w:val="24"/>
               </w:rPr>
             </w:pPr>
-            <w:r>
-              <w:rPr>
-                <w:rFonts w:ascii="Arial" w:hAnsi="Arial" w:cs="Arial"/>
-                <w:sz w:val="24"/>
-                <w:szCs w:val="24"/>
-              </w:rPr>
-              <w:t xml:space="preserve">Cedula: </w:t>
-            </w:r>
-            <w:bookmarkStart w:id="1" w:name="_Hlk183431949"/>
-            <w:r>
-              <w:rPr>
-                <w:rFonts w:ascii="Arial" w:hAnsi="Arial" w:cs="Arial"/>
-                <w:sz w:val="24"/>
-                <w:szCs w:val="24"/>
-              </w:rPr>
-              <w:t>[</w:t>
-            </w:r>
-            <w:proofErr w:type="spellStart"/>
-            <w:proofErr w:type="gramStart"/>
-            <w:r>
-              <w:rPr>
-                <w:rFonts w:ascii="Arial" w:hAnsi="Arial" w:cs="Arial"/>
-                <w:sz w:val="24"/>
-                <w:szCs w:val="24"/>
-              </w:rPr>
-              <w:t>pro.</w:t>
-            </w:r>
-            <w:r>
-              <w:rPr>
-                <w:rFonts w:ascii="Arial" w:hAnsi="Arial" w:cs="Arial"/>
-                <w:sz w:val="24"/>
-                <w:szCs w:val="24"/>
-              </w:rPr>
-              <w:t>tipo</w:t>
-            </w:r>
-            <w:proofErr w:type="spellEnd"/>
-            <w:proofErr w:type="gramEnd"/>
-            <w:r>
-              <w:rPr>
-                <w:rFonts w:ascii="Arial" w:hAnsi="Arial" w:cs="Arial"/>
-                <w:sz w:val="24"/>
-                <w:szCs w:val="24"/>
-              </w:rPr>
-              <w:t>]</w:t>
-            </w:r>
-            <w:bookmarkEnd w:id="1"/>
           </w:p>
           <w:p>
             <w:pPr>
@@ -1155,7 +367,26 @@
                 <w:sz w:val="24"/>
                 <w:szCs w:val="24"/>
               </w:rPr>
-              <w:t>Cargo</w:t>
+              <w:t xml:space="preserve">Cedula: </w:t>
+            </w:r>
+            <w:bookmarkStart w:id="0" w:name="_Hlk183431949"/>
+            <w:r>
+              <w:rPr>
+                <w:rFonts w:ascii="Arial" w:hAnsi="Arial" w:cs="Arial"/>
+                <w:sz w:val="24"/>
+                <w:szCs w:val="24"/>
+              </w:rPr>
+              <w:t>[</w:t>
+            </w:r>
+            <w:proofErr w:type="spellStart"/>
+            <w:proofErr w:type="gramStart"/>
+            <w:r>
+              <w:rPr>
+                <w:rFonts w:ascii="Arial" w:hAnsi="Arial" w:cs="Arial"/>
+                <w:sz w:val="24"/>
+                <w:szCs w:val="24"/>
+              </w:rPr>
+              <w:t>pro.</w:t>
             </w:r>
             <w:r>
               <w:rPr>
@@ -1163,32 +394,164 @@
                 <w:sz w:val="24"/>
                 <w:szCs w:val="24"/>
               </w:rPr>
+              <w:t>cedula</w:t>
+            </w:r>
+            <w:proofErr w:type="spellEnd"/>
+            <w:proofErr w:type="gramEnd"/>
+            <w:r>
+              <w:rPr>
+                <w:rFonts w:ascii="Arial" w:hAnsi="Arial" w:cs="Arial"/>
+                <w:sz w:val="24"/>
+                <w:szCs w:val="24"/>
+              </w:rPr>
+              <w:t>]</w:t>
+            </w:r>
+            <w:bookmarkEnd w:id="0"/>
+          </w:p>
+          <w:p>
+            <w:pPr>
+              <w:tabs>
+                <w:tab w:val="left" w:pos="1440"/>
+              </w:tabs>
+              <w:jc w:val="both"/>
+              <w:rPr>
+                <w:rFonts w:ascii="Century" w:hAnsi="Century"/>
+                <w:color w:val="000000"/>
+              </w:rPr>
+            </w:pPr>
+          </w:p>
+          <w:p>
+            <w:pPr>
+              <w:tabs>
+                <w:tab w:val="left" w:pos="1440"/>
+              </w:tabs>
+              <w:jc w:val="both"/>
+              <w:rPr>
+                <w:rFonts w:ascii="Arial" w:hAnsi="Arial" w:cs="Arial"/>
+                <w:sz w:val="24"/>
+                <w:szCs w:val="24"/>
+              </w:rPr>
+            </w:pPr>
+            <w:r>
+              <w:rPr>
+                <w:rFonts w:ascii="Arial" w:hAnsi="Arial" w:cs="Arial"/>
+                <w:sz w:val="24"/>
+                <w:szCs w:val="24"/>
+              </w:rPr>
+              <w:t>Fecha</w:t>
+            </w:r>
+            <w:r>
+              <w:rPr>
+                <w:rFonts w:ascii="Arial" w:hAnsi="Arial" w:cs="Arial"/>
+                <w:sz w:val="24"/>
+                <w:szCs w:val="24"/>
+              </w:rPr>
               <w:t>:</w:t>
             </w:r>
-            <w:r>
-              <w:rPr>
-                <w:rFonts w:ascii="Arial" w:hAnsi="Arial" w:cs="Arial"/>
-                <w:sz w:val="24"/>
-                <w:szCs w:val="24"/>
-              </w:rPr>
-              <w:t xml:space="preserve"> [pro.</w:t>
-            </w:r>
-            <w:r>
-              <w:rPr>
-                <w:rFonts w:ascii="Arial" w:hAnsi="Arial" w:cs="Arial"/>
-                <w:sz w:val="24"/>
-                <w:szCs w:val="24"/>
-              </w:rPr>
-              <w:t>cuadrilla</w:t>
-            </w:r>
-            <w:r>
-              <w:rPr>
-                <w:rFonts w:ascii="Arial" w:hAnsi="Arial" w:cs="Arial"/>
-                <w:sz w:val="24"/>
-                <w:szCs w:val="24"/>
-              </w:rPr>
-              <w:t>]</w:t>
-            </w:r>
+          </w:p>
+          <w:p>
+            <w:pPr>
+              <w:tabs>
+                <w:tab w:val="left" w:pos="1440"/>
+              </w:tabs>
+              <w:jc w:val="both"/>
+              <w:rPr>
+                <w:rFonts w:ascii="Arial" w:hAnsi="Arial" w:cs="Arial"/>
+                <w:sz w:val="24"/>
+                <w:szCs w:val="24"/>
+              </w:rPr>
+            </w:pPr>
+          </w:p>
+          <w:p>
+            <w:pPr>
+              <w:tabs>
+                <w:tab w:val="left" w:pos="1440"/>
+              </w:tabs>
+              <w:jc w:val="both"/>
+              <w:rPr>
+                <w:rFonts w:ascii="Arial" w:hAnsi="Arial" w:cs="Arial"/>
+                <w:sz w:val="24"/>
+                <w:szCs w:val="24"/>
+              </w:rPr>
+            </w:pPr>
+          </w:p>
+          <w:p>
+            <w:pPr>
+              <w:tabs>
+                <w:tab w:val="left" w:pos="1440"/>
+              </w:tabs>
+              <w:jc w:val="both"/>
+              <w:rPr>
+                <w:rFonts w:ascii="Arial" w:hAnsi="Arial" w:cs="Arial"/>
+                <w:sz w:val="24"/>
+                <w:szCs w:val="24"/>
+              </w:rPr>
+            </w:pPr>
+          </w:p>
+          <w:p>
+            <w:pPr>
+              <w:tabs>
+                <w:tab w:val="left" w:pos="1440"/>
+              </w:tabs>
+              <w:jc w:val="both"/>
+              <w:rPr>
+                <w:rFonts w:ascii="Arial" w:hAnsi="Arial" w:cs="Arial"/>
+                <w:sz w:val="24"/>
+                <w:szCs w:val="24"/>
+              </w:rPr>
+            </w:pPr>
+          </w:p>
+          <w:p>
+            <w:pPr>
+              <w:tabs>
+                <w:tab w:val="left" w:pos="1440"/>
+              </w:tabs>
+              <w:jc w:val="both"/>
+              <w:rPr>
+                <w:rFonts w:ascii="Arial" w:hAnsi="Arial" w:cs="Arial"/>
+                <w:sz w:val="24"/>
+                <w:szCs w:val="24"/>
+              </w:rPr>
+            </w:pPr>
+          </w:p>
+          <w:p>
+            <w:pPr>
+              <w:tabs>
+                <w:tab w:val="left" w:pos="1440"/>
+              </w:tabs>
+              <w:jc w:val="both"/>
+              <w:rPr>
+                <w:rFonts w:ascii="Arial" w:hAnsi="Arial" w:cs="Arial"/>
+                <w:sz w:val="24"/>
+                <w:szCs w:val="24"/>
+              </w:rPr>
+            </w:pPr>
+          </w:p>
+          <w:p>
+            <w:pPr>
+              <w:tabs>
+                <w:tab w:val="left" w:pos="1440"/>
+              </w:tabs>
+              <w:jc w:val="both"/>
+              <w:rPr>
+                <w:rFonts w:ascii="Arial" w:hAnsi="Arial" w:cs="Arial"/>
+                <w:sz w:val="24"/>
+                <w:szCs w:val="24"/>
+              </w:rPr>
+            </w:pPr>
+          </w:p>
+          <w:p>
+            <w:pPr>
+              <w:tabs>
+                <w:tab w:val="left" w:pos="1440"/>
+              </w:tabs>
+              <w:jc w:val="both"/>
+              <w:rPr>
+                <w:rFonts w:ascii="Arial" w:hAnsi="Arial" w:cs="Arial"/>
+                <w:sz w:val="24"/>
+                <w:szCs w:val="24"/>
+              </w:rPr>
+            </w:pPr>
           </w:p>
         </w:tc>
         <w:tc>
@@ -1249,6 +612,253 @@
               <w:t xml:space="preserve"> </w:t>
             </w:r>
           </w:p>
+          <w:p>
+            <w:pPr>
+              <w:tabs>
+                <w:tab w:val="left" w:pos="1440"/>
+              </w:tabs>
+              <w:jc w:val="both"/>
+              <w:rPr>
+                <w:rFonts w:ascii="Arial" w:hAnsi="Arial" w:cs="Arial"/>
+                <w:sz w:val="24"/>
+                <w:szCs w:val="24"/>
+              </w:rPr>
+            </w:pPr>
+          </w:p>
+          <w:p>
+            <w:pPr>
+              <w:tabs>
+                <w:tab w:val="left" w:pos="1440"/>
+              </w:tabs>
+              <w:jc w:val="both"/>
+              <w:rPr>
+                <w:rFonts w:ascii="Arial" w:hAnsi="Arial" w:cs="Arial"/>
+                <w:sz w:val="24"/>
+                <w:szCs w:val="24"/>
+              </w:rPr>
+            </w:pPr>
+          </w:p>
+          <w:p>
+            <w:pPr>
+              <w:tabs>
+                <w:tab w:val="left" w:pos="1440"/>
+              </w:tabs>
+              <w:jc w:val="both"/>
+              <w:rPr>
+                <w:rFonts w:ascii="Arial" w:hAnsi="Arial" w:cs="Arial"/>
+                <w:sz w:val="24"/>
+                <w:szCs w:val="24"/>
+              </w:rPr>
+            </w:pPr>
+          </w:p>
+          <w:p>
+            <w:pPr>
+              <w:tabs>
+                <w:tab w:val="left" w:pos="1440"/>
+              </w:tabs>
+              <w:jc w:val="both"/>
+              <w:rPr>
+                <w:rFonts w:ascii="Arial" w:hAnsi="Arial" w:cs="Arial"/>
+                <w:sz w:val="24"/>
+                <w:szCs w:val="24"/>
+              </w:rPr>
+            </w:pPr>
+          </w:p>
+          <w:p>
+            <w:pPr>
+              <w:tabs>
+                <w:tab w:val="left" w:pos="1440"/>
+              </w:tabs>
+              <w:jc w:val="both"/>
+              <w:rPr>
+                <w:rFonts w:ascii="Arial" w:hAnsi="Arial" w:cs="Arial"/>
+                <w:sz w:val="24"/>
+                <w:szCs w:val="24"/>
+              </w:rPr>
+            </w:pPr>
+          </w:p>
+          <w:p>
+            <w:pPr>
+              <w:tabs>
+                <w:tab w:val="left" w:pos="1440"/>
+              </w:tabs>
+              <w:jc w:val="both"/>
+              <w:rPr>
+                <w:rFonts w:ascii="Arial" w:hAnsi="Arial" w:cs="Arial"/>
+                <w:sz w:val="24"/>
+                <w:szCs w:val="24"/>
+              </w:rPr>
+            </w:pPr>
+          </w:p>
+          <w:p>
+            <w:pPr>
+              <w:tabs>
+                <w:tab w:val="left" w:pos="1440"/>
+              </w:tabs>
+              <w:jc w:val="both"/>
+              <w:rPr>
+                <w:rFonts w:ascii="Arial" w:hAnsi="Arial" w:cs="Arial"/>
+                <w:sz w:val="24"/>
+                <w:szCs w:val="24"/>
+              </w:rPr>
+            </w:pPr>
+          </w:p>
+          <w:p>
+            <w:pPr>
+              <w:tabs>
+                <w:tab w:val="left" w:pos="1440"/>
+              </w:tabs>
+              <w:jc w:val="both"/>
+              <w:rPr>
+                <w:rFonts w:ascii="Arial" w:hAnsi="Arial" w:cs="Arial"/>
+                <w:sz w:val="24"/>
+                <w:szCs w:val="24"/>
+              </w:rPr>
+            </w:pPr>
+          </w:p>
+          <w:p>
+            <w:pPr>
+              <w:tabs>
+                <w:tab w:val="left" w:pos="1440"/>
+              </w:tabs>
+              <w:jc w:val="both"/>
+              <w:rPr>
+                <w:rFonts w:ascii="Arial" w:hAnsi="Arial" w:cs="Arial"/>
+                <w:sz w:val="24"/>
+                <w:szCs w:val="24"/>
+              </w:rPr>
+            </w:pPr>
+          </w:p>
+          <w:p>
+            <w:pPr>
+              <w:tabs>
+                <w:tab w:val="left" w:pos="1440"/>
+              </w:tabs>
+              <w:jc w:val="both"/>
+              <w:rPr>
+                <w:rFonts w:ascii="Arial" w:hAnsi="Arial" w:cs="Arial"/>
+                <w:sz w:val="24"/>
+                <w:szCs w:val="24"/>
+              </w:rPr>
+            </w:pPr>
+          </w:p>
+          <w:p>
+            <w:pPr>
+              <w:tabs>
+                <w:tab w:val="left" w:pos="1440"/>
+              </w:tabs>
+              <w:jc w:val="both"/>
+              <w:rPr>
+                <w:rFonts w:ascii="Arial" w:hAnsi="Arial" w:cs="Arial"/>
+                <w:sz w:val="24"/>
+                <w:szCs w:val="24"/>
+              </w:rPr>
+            </w:pPr>
+          </w:p>
+          <w:p>
+            <w:pPr>
+              <w:tabs>
+                <w:tab w:val="left" w:pos="1440"/>
+              </w:tabs>
+              <w:jc w:val="both"/>
+              <w:rPr>
+                <w:rFonts w:ascii="Arial" w:hAnsi="Arial" w:cs="Arial"/>
+                <w:sz w:val="24"/>
+                <w:szCs w:val="24"/>
+              </w:rPr>
+            </w:pPr>
+          </w:p>
+          <w:p>
+            <w:pPr>
+              <w:tabs>
+                <w:tab w:val="left" w:pos="1440"/>
+              </w:tabs>
+              <w:jc w:val="both"/>
+              <w:rPr>
+                <w:rFonts w:ascii="Arial" w:hAnsi="Arial" w:cs="Arial"/>
+                <w:sz w:val="24"/>
+                <w:szCs w:val="24"/>
+              </w:rPr>
+            </w:pPr>
+          </w:p>
+          <w:p>
+            <w:pPr>
+              <w:tabs>
+                <w:tab w:val="left" w:pos="1440"/>
+              </w:tabs>
+              <w:jc w:val="both"/>
+              <w:rPr>
+                <w:rFonts w:ascii="Arial" w:hAnsi="Arial" w:cs="Arial"/>
+                <w:sz w:val="24"/>
+                <w:szCs w:val="24"/>
+              </w:rPr>
+            </w:pPr>
+          </w:p>
+          <w:p>
+            <w:pPr>
+              <w:tabs>
+                <w:tab w:val="left" w:pos="1440"/>
+              </w:tabs>
+              <w:jc w:val="both"/>
+              <w:rPr>
+                <w:rFonts w:ascii="Arial" w:hAnsi="Arial" w:cs="Arial"/>
+                <w:sz w:val="24"/>
+                <w:szCs w:val="24"/>
+              </w:rPr>
+            </w:pPr>
+          </w:p>
+          <w:p>
+            <w:pPr>
+              <w:tabs>
+                <w:tab w:val="left" w:pos="1440"/>
+              </w:tabs>
+              <w:jc w:val="both"/>
+              <w:rPr>
+                <w:rFonts w:ascii="Arial" w:hAnsi="Arial" w:cs="Arial"/>
+                <w:sz w:val="24"/>
+                <w:szCs w:val="24"/>
+              </w:rPr>
+            </w:pPr>
+          </w:p>
+          <w:p>
+            <w:pPr>
+              <w:tabs>
+                <w:tab w:val="left" w:pos="1440"/>
+              </w:tabs>
+              <w:jc w:val="both"/>
+              <w:rPr>
+                <w:rFonts w:ascii="Arial" w:hAnsi="Arial" w:cs="Arial"/>
+                <w:sz w:val="24"/>
+                <w:szCs w:val="24"/>
+              </w:rPr>
+            </w:pPr>
+          </w:p>
+          <w:p>
+            <w:pPr>
+              <w:tabs>
+                <w:tab w:val="left" w:pos="1440"/>
+              </w:tabs>
+              <w:jc w:val="both"/>
+              <w:rPr>
+                <w:rFonts w:ascii="Arial" w:hAnsi="Arial" w:cs="Arial"/>
+                <w:sz w:val="24"/>
+                <w:szCs w:val="24"/>
+              </w:rPr>
+            </w:pPr>
+          </w:p>
+          <w:p>
+            <w:pPr>
+              <w:tabs>
+                <w:tab w:val="left" w:pos="1440"/>
+              </w:tabs>
+              <w:jc w:val="both"/>
+              <w:rPr>
+                <w:rFonts w:ascii="Arial" w:hAnsi="Arial" w:cs="Arial"/>
+                <w:sz w:val="24"/>
+                <w:szCs w:val="24"/>
+              </w:rPr>
+            </w:pPr>
+          </w:p>
         </w:tc>
       </w:tr>
     </w:tbl>
@@ -1259,35 +869,70 @@
         </w:tabs>
         <w:jc w:val="right"/>
       </w:pPr>
-      <w:r>
-        <w:t>FOR-TIC-0</w:t>
-      </w:r>
-      <w:r>
-        <w:t>4</w:t>
-      </w:r>
-      <w:r>
-        <w:t xml:space="preserve">. REV: 01 Fecha: </w:t>
-      </w:r>
-      <w:r>
-        <w:t>0</w:t>
-      </w:r>
-      <w:r>
-        <w:t>2/0</w:t>
-      </w:r>
-      <w:r>
-        <w:t>6</w:t>
-      </w:r>
-      <w:r>
-        <w:t>/2020</w:t>
-      </w:r>
     </w:p>
     <w:p>
       <w:pPr>
         <w:tabs>
           <w:tab w:val="left" w:pos="1440"/>
         </w:tabs>
-        <w:jc w:val="center"/>
+        <w:jc w:val="right"/>
       </w:pPr>
+    </w:p>
+    <w:p>
+      <w:pPr>
+        <w:tabs>
+          <w:tab w:val="left" w:pos="1440"/>
+        </w:tabs>
+        <w:jc w:val="right"/>
+      </w:pPr>
+    </w:p>
+    <w:p>
+      <w:pPr>
+        <w:tabs>
+          <w:tab w:val="left" w:pos="1440"/>
+        </w:tabs>
+        <w:jc w:val="right"/>
+      </w:pPr>
+    </w:p>
+    <w:p>
+      <w:pPr>
+        <w:tabs>
+          <w:tab w:val="left" w:pos="1440"/>
+        </w:tabs>
+        <w:jc w:val="right"/>
+      </w:pPr>
+      <w:r>
+        <w:t xml:space="preserve">               </w:t>
+      </w:r>
+      <w:r>
+        <w:t>FOR-</w:t>
+      </w:r>
+      <w:r>
+        <w:t>RRHH</w:t>
+      </w:r>
+      <w:r>
+        <w:t>-</w:t>
+      </w:r>
+      <w:r>
+        <w:t>15</w:t>
+      </w:r>
+      <w:r>
+        <w:t xml:space="preserve">. REV: 01 Fecha: </w:t>
+      </w:r>
+      <w:r>
+        <w:t>15</w:t>
+      </w:r>
+      <w:r>
+        <w:t>/0</w:t>
+      </w:r>
+      <w:r>
+        <w:t>9</w:t>
+      </w:r>
+      <w:r>
+        <w:t>/2020</w:t>
+      </w:r>
+      <w:bookmarkStart w:id="1" w:name="_GoBack"/>
+      <w:bookmarkEnd w:id="1"/>
     </w:p>
     <w:sectPr>
       <w:headerReference w:type="default" r:id="rId8"/>
@@ -5122,7 +4767,7 @@
 </file>
 
 <file path=customXml/itemProps1.xml><?xml version="1.0" encoding="utf-8"?>
-<ds:datastoreItem xmlns:ds="http://schemas.openxmlformats.org/officeDocument/2006/customXml" ds:itemID="{87802027-CAF4-4338-9CAE-DD364ABACDBA}">
+<ds:datastoreItem xmlns:ds="http://schemas.openxmlformats.org/officeDocument/2006/customXml" ds:itemID="{E6D3B78B-2C33-4829-8AFE-C687C6707535}">
   <ds:schemaRefs>
     <ds:schemaRef ds:uri="http://schemas.openxmlformats.org/officeDocument/2006/bibliography"/>
   </ds:schemaRefs>

</xml_diff>